<commit_message>
Fixed New Order Return Date Bug
</commit_message>
<xml_diff>
--- a/GameShop/Documents/Project Handbook.docx
+++ b/GameShop/Documents/Project Handbook.docx
@@ -27,7 +27,23 @@
     </w:p>
     <w:p>
       <w:r>
-        <w:t xml:space="preserve">There is a collection of games initially acquired by the library. The library may have multiple copies of a game. New games from MGT must be added to the library catalog. From time to time damaged or out of date games must be deleted from the catalog. </w:t>
+        <w:t xml:space="preserve">There is a collection of games initially acquired by the library. The library may have multiple copies of a game. New games from MGT must be added to the library </w:t>
+      </w:r>
+      <w:proofErr w:type="spellStart"/>
+      <w:r>
+        <w:t>catalog</w:t>
+      </w:r>
+      <w:proofErr w:type="spellEnd"/>
+      <w:r>
+        <w:t xml:space="preserve">. From time to time damaged or out of date games must be deleted from the </w:t>
+      </w:r>
+      <w:proofErr w:type="spellStart"/>
+      <w:r>
+        <w:t>catalog</w:t>
+      </w:r>
+      <w:proofErr w:type="spellEnd"/>
+      <w:r>
+        <w:t xml:space="preserve">. </w:t>
       </w:r>
     </w:p>
     <w:p>
@@ -100,10 +116,7 @@
         </w:numPr>
       </w:pPr>
       <w:r>
-        <w:t xml:space="preserve">Report on game </w:t>
-      </w:r>
-      <w:r>
-        <w:t>catalogue</w:t>
+        <w:t>Report on game catalogue</w:t>
       </w:r>
     </w:p>
     <w:p>
@@ -302,13 +315,7 @@
         <w:pStyle w:val="Heading2"/>
       </w:pPr>
       <w:r>
-        <w:t>Class</w:t>
-      </w:r>
-      <w:r>
-        <w:t xml:space="preserve"> </w:t>
-      </w:r>
-      <w:r>
-        <w:t>Hierarchy</w:t>
+        <w:t>Class Hierarchy</w:t>
       </w:r>
     </w:p>
     <w:p>
@@ -567,9 +574,11 @@
       <w:pPr>
         <w:pStyle w:val="Heading2"/>
       </w:pPr>
+      <w:proofErr w:type="spellStart"/>
       <w:r>
         <w:t>StoryBoard</w:t>
       </w:r>
+      <w:proofErr w:type="spellEnd"/>
     </w:p>
     <w:p/>
     <w:tbl>
@@ -868,7 +877,7 @@
                 <v:shape id="_x0000_i1025" type="#_x0000_t75" style="width:197.3pt;height:116.9pt" o:ole="">
                   <v:imagedata r:id="rId8" o:title=""/>
                 </v:shape>
-                <o:OLEObject Type="Embed" ProgID="PBrush" ShapeID="_x0000_i1025" DrawAspect="Content" ObjectID="_1523867389" r:id="rId9"/>
+                <o:OLEObject Type="Embed" ProgID="PBrush" ShapeID="_x0000_i1025" DrawAspect="Content" ObjectID="_1523868396" r:id="rId9"/>
               </w:object>
             </w:r>
           </w:p>
@@ -1051,7 +1060,7 @@
                 <v:shape id="_x0000_i1026" type="#_x0000_t75" style="width:197.3pt;height:116.9pt" o:ole="">
                   <v:imagedata r:id="rId8" o:title=""/>
                 </v:shape>
-                <o:OLEObject Type="Embed" ProgID="PBrush" ShapeID="_x0000_i1026" DrawAspect="Content" ObjectID="_1523867390" r:id="rId10"/>
+                <o:OLEObject Type="Embed" ProgID="PBrush" ShapeID="_x0000_i1026" DrawAspect="Content" ObjectID="_1523868397" r:id="rId10"/>
               </w:object>
             </w:r>
           </w:p>
@@ -1304,7 +1313,7 @@
                 <v:shape id="_x0000_i1027" type="#_x0000_t75" style="width:192.6pt;height:114.1pt" o:ole="">
                   <v:imagedata r:id="rId11" o:title=""/>
                 </v:shape>
-                <o:OLEObject Type="Embed" ProgID="PBrush" ShapeID="_x0000_i1027" DrawAspect="Content" ObjectID="_1523867391" r:id="rId12"/>
+                <o:OLEObject Type="Embed" ProgID="PBrush" ShapeID="_x0000_i1027" DrawAspect="Content" ObjectID="_1523868398" r:id="rId12"/>
               </w:object>
             </w:r>
           </w:p>
@@ -1408,10 +1417,10 @@
           <w:p>
             <w:r>
               <w:object w:dxaOrig="12900" w:dyaOrig="7680">
-                <v:shape id="_x0000_i1029" type="#_x0000_t75" style="width:194.5pt;height:115.95pt" o:ole="">
+                <v:shape id="_x0000_i1028" type="#_x0000_t75" style="width:194.5pt;height:115.95pt" o:ole="">
                   <v:imagedata r:id="rId13" o:title=""/>
                 </v:shape>
-                <o:OLEObject Type="Embed" ProgID="PBrush" ShapeID="_x0000_i1029" DrawAspect="Content" ObjectID="_1523867392" r:id="rId14"/>
+                <o:OLEObject Type="Embed" ProgID="PBrush" ShapeID="_x0000_i1028" DrawAspect="Content" ObjectID="_1523868399" r:id="rId14"/>
               </w:object>
             </w:r>
           </w:p>
@@ -1517,10 +1526,10 @@
             </w:r>
             <w:r>
               <w:object w:dxaOrig="12900" w:dyaOrig="7680">
-                <v:shape id="_x0000_i1030" type="#_x0000_t75" style="width:194.5pt;height:115.95pt" o:ole="">
+                <v:shape id="_x0000_i1029" type="#_x0000_t75" style="width:194.5pt;height:115.95pt" o:ole="">
                   <v:imagedata r:id="rId13" o:title=""/>
                 </v:shape>
-                <o:OLEObject Type="Embed" ProgID="PBrush" ShapeID="_x0000_i1030" DrawAspect="Content" ObjectID="_1523867393" r:id="rId15"/>
+                <o:OLEObject Type="Embed" ProgID="PBrush" ShapeID="_x0000_i1029" DrawAspect="Content" ObjectID="_1523868400" r:id="rId15"/>
               </w:object>
             </w:r>
           </w:p>
@@ -1546,10 +1555,10 @@
           <w:p>
             <w:r>
               <w:object w:dxaOrig="12900" w:dyaOrig="7680">
-                <v:shape id="_x0000_i1028" type="#_x0000_t75" style="width:197.3pt;height:116.9pt" o:ole="">
+                <v:shape id="_x0000_i1030" type="#_x0000_t75" style="width:197.3pt;height:116.9pt" o:ole="">
                   <v:imagedata r:id="rId8" o:title=""/>
                 </v:shape>
-                <o:OLEObject Type="Embed" ProgID="PBrush" ShapeID="_x0000_i1028" DrawAspect="Content" ObjectID="_1523867394" r:id="rId16"/>
+                <o:OLEObject Type="Embed" ProgID="PBrush" ShapeID="_x0000_i1030" DrawAspect="Content" ObjectID="_1523868401" r:id="rId16"/>
               </w:object>
             </w:r>
           </w:p>
@@ -1569,10 +1578,428 @@
         <w:pStyle w:val="Heading2"/>
       </w:pPr>
       <w:r>
-        <w:t>Pro</w:t>
-      </w:r>
-      <w:r>
-        <w:t>totype of User Interface</w:t>
+        <w:t>Prototype of User Interface</w:t>
+      </w:r>
+    </w:p>
+    <w:p/>
+    <w:p>
+      <w:r>
+        <w:t>Log On Screen</w:t>
+      </w:r>
+    </w:p>
+    <w:p>
+      <w:pPr>
+        <w:jc w:val="center"/>
+      </w:pPr>
+      <w:r>
+        <w:rPr>
+          <w:noProof/>
+          <w:lang w:eastAsia="en-IE"/>
+        </w:rPr>
+        <w:drawing>
+          <wp:inline distT="0" distB="0" distL="0" distR="0" wp14:anchorId="050360A1" wp14:editId="488C9E9D">
+            <wp:extent cx="4358244" cy="3268924"/>
+            <wp:effectExtent l="0" t="0" r="4445" b="8255"/>
+            <wp:docPr id="3" name="Picture 3"/>
+            <wp:cNvGraphicFramePr>
+              <a:graphicFrameLocks xmlns:a="http://schemas.openxmlformats.org/drawingml/2006/main" noChangeAspect="1"/>
+            </wp:cNvGraphicFramePr>
+            <a:graphic xmlns:a="http://schemas.openxmlformats.org/drawingml/2006/main">
+              <a:graphicData uri="http://schemas.openxmlformats.org/drawingml/2006/picture">
+                <pic:pic xmlns:pic="http://schemas.openxmlformats.org/drawingml/2006/picture">
+                  <pic:nvPicPr>
+                    <pic:cNvPr id="1" name=""/>
+                    <pic:cNvPicPr/>
+                  </pic:nvPicPr>
+                  <pic:blipFill>
+                    <a:blip r:embed="rId17"/>
+                    <a:stretch>
+                      <a:fillRect/>
+                    </a:stretch>
+                  </pic:blipFill>
+                  <pic:spPr>
+                    <a:xfrm>
+                      <a:off x="0" y="0"/>
+                      <a:ext cx="4367582" cy="3275928"/>
+                    </a:xfrm>
+                    <a:prstGeom prst="rect">
+                      <a:avLst/>
+                    </a:prstGeom>
+                  </pic:spPr>
+                </pic:pic>
+              </a:graphicData>
+            </a:graphic>
+          </wp:inline>
+        </w:drawing>
+      </w:r>
+    </w:p>
+    <w:p/>
+    <w:p>
+      <w:r>
+        <w:t>Main Members Page</w:t>
+      </w:r>
+    </w:p>
+    <w:p>
+      <w:pPr>
+        <w:jc w:val="center"/>
+      </w:pPr>
+      <w:r>
+        <w:rPr>
+          <w:noProof/>
+          <w:lang w:eastAsia="en-IE"/>
+        </w:rPr>
+        <w:drawing>
+          <wp:inline distT="0" distB="0" distL="0" distR="0" wp14:anchorId="69668CFF" wp14:editId="24FDF58C">
+            <wp:extent cx="4358244" cy="3268925"/>
+            <wp:effectExtent l="0" t="0" r="4445" b="8255"/>
+            <wp:docPr id="4" name="Picture 4"/>
+            <wp:cNvGraphicFramePr>
+              <a:graphicFrameLocks xmlns:a="http://schemas.openxmlformats.org/drawingml/2006/main" noChangeAspect="1"/>
+            </wp:cNvGraphicFramePr>
+            <a:graphic xmlns:a="http://schemas.openxmlformats.org/drawingml/2006/main">
+              <a:graphicData uri="http://schemas.openxmlformats.org/drawingml/2006/picture">
+                <pic:pic xmlns:pic="http://schemas.openxmlformats.org/drawingml/2006/picture">
+                  <pic:nvPicPr>
+                    <pic:cNvPr id="1" name=""/>
+                    <pic:cNvPicPr/>
+                  </pic:nvPicPr>
+                  <pic:blipFill>
+                    <a:blip r:embed="rId18"/>
+                    <a:stretch>
+                      <a:fillRect/>
+                    </a:stretch>
+                  </pic:blipFill>
+                  <pic:spPr>
+                    <a:xfrm>
+                      <a:off x="0" y="0"/>
+                      <a:ext cx="4374432" cy="3281067"/>
+                    </a:xfrm>
+                    <a:prstGeom prst="rect">
+                      <a:avLst/>
+                    </a:prstGeom>
+                  </pic:spPr>
+                </pic:pic>
+              </a:graphicData>
+            </a:graphic>
+          </wp:inline>
+        </w:drawing>
+      </w:r>
+    </w:p>
+    <w:p/>
+    <w:p/>
+    <w:p>
+      <w:r>
+        <w:t>Add Member Form</w:t>
+      </w:r>
+    </w:p>
+    <w:p>
+      <w:pPr>
+        <w:jc w:val="center"/>
+      </w:pPr>
+      <w:r>
+        <w:rPr>
+          <w:noProof/>
+          <w:lang w:eastAsia="en-IE"/>
+        </w:rPr>
+        <w:drawing>
+          <wp:inline distT="0" distB="0" distL="0" distR="0" wp14:anchorId="1006D2A0" wp14:editId="15116C6A">
+            <wp:extent cx="4643252" cy="3482696"/>
+            <wp:effectExtent l="0" t="0" r="5080" b="3810"/>
+            <wp:docPr id="6" name="Picture 6"/>
+            <wp:cNvGraphicFramePr>
+              <a:graphicFrameLocks xmlns:a="http://schemas.openxmlformats.org/drawingml/2006/main" noChangeAspect="1"/>
+            </wp:cNvGraphicFramePr>
+            <a:graphic xmlns:a="http://schemas.openxmlformats.org/drawingml/2006/main">
+              <a:graphicData uri="http://schemas.openxmlformats.org/drawingml/2006/picture">
+                <pic:pic xmlns:pic="http://schemas.openxmlformats.org/drawingml/2006/picture">
+                  <pic:nvPicPr>
+                    <pic:cNvPr id="1" name=""/>
+                    <pic:cNvPicPr/>
+                  </pic:nvPicPr>
+                  <pic:blipFill>
+                    <a:blip r:embed="rId19"/>
+                    <a:stretch>
+                      <a:fillRect/>
+                    </a:stretch>
+                  </pic:blipFill>
+                  <pic:spPr>
+                    <a:xfrm>
+                      <a:off x="0" y="0"/>
+                      <a:ext cx="4650087" cy="3487823"/>
+                    </a:xfrm>
+                    <a:prstGeom prst="rect">
+                      <a:avLst/>
+                    </a:prstGeom>
+                  </pic:spPr>
+                </pic:pic>
+              </a:graphicData>
+            </a:graphic>
+          </wp:inline>
+        </w:drawing>
+      </w:r>
+    </w:p>
+    <w:p/>
+    <w:p>
+      <w:r>
+        <w:t>Report on Overdue Games</w:t>
+      </w:r>
+    </w:p>
+    <w:p>
+      <w:r>
+        <w:rPr>
+          <w:noProof/>
+          <w:lang w:eastAsia="en-IE"/>
+        </w:rPr>
+        <mc:AlternateContent>
+          <mc:Choice Requires="wps">
+            <w:drawing>
+              <wp:anchor distT="0" distB="0" distL="114300" distR="114300" simplePos="0" relativeHeight="251680768" behindDoc="0" locked="0" layoutInCell="1" allowOverlap="1">
+                <wp:simplePos x="0" y="0"/>
+                <wp:positionH relativeFrom="column">
+                  <wp:posOffset>2172558</wp:posOffset>
+                </wp:positionH>
+                <wp:positionV relativeFrom="paragraph">
+                  <wp:posOffset>1203070</wp:posOffset>
+                </wp:positionV>
+                <wp:extent cx="1056904" cy="332509"/>
+                <wp:effectExtent l="19050" t="190500" r="0" b="182245"/>
+                <wp:wrapNone/>
+                <wp:docPr id="12" name="Right Arrow 12"/>
+                <wp:cNvGraphicFramePr/>
+                <a:graphic xmlns:a="http://schemas.openxmlformats.org/drawingml/2006/main">
+                  <a:graphicData uri="http://schemas.microsoft.com/office/word/2010/wordprocessingShape">
+                    <wps:wsp>
+                      <wps:cNvSpPr/>
+                      <wps:spPr>
+                        <a:xfrm rot="20006298">
+                          <a:off x="0" y="0"/>
+                          <a:ext cx="1056904" cy="332509"/>
+                        </a:xfrm>
+                        <a:prstGeom prst="rightArrow">
+                          <a:avLst/>
+                        </a:prstGeom>
+                        <a:solidFill>
+                          <a:srgbClr val="FF0000"/>
+                        </a:solidFill>
+                        <a:ln w="38100">
+                          <a:solidFill>
+                            <a:srgbClr val="C00000"/>
+                          </a:solidFill>
+                        </a:ln>
+                      </wps:spPr>
+                      <wps:style>
+                        <a:lnRef idx="2">
+                          <a:schemeClr val="accent1">
+                            <a:shade val="50000"/>
+                          </a:schemeClr>
+                        </a:lnRef>
+                        <a:fillRef idx="1">
+                          <a:schemeClr val="accent1"/>
+                        </a:fillRef>
+                        <a:effectRef idx="0">
+                          <a:schemeClr val="accent1"/>
+                        </a:effectRef>
+                        <a:fontRef idx="minor">
+                          <a:schemeClr val="lt1"/>
+                        </a:fontRef>
+                      </wps:style>
+                      <wps:bodyPr rot="0" spcFirstLastPara="0" vertOverflow="overflow" horzOverflow="overflow" vert="horz" wrap="square" lIns="91440" tIns="45720" rIns="91440" bIns="45720" numCol="1" spcCol="0" rtlCol="0" fromWordArt="0" anchor="ctr" anchorCtr="0" forceAA="0" compatLnSpc="1">
+                        <a:prstTxWarp prst="textNoShape">
+                          <a:avLst/>
+                        </a:prstTxWarp>
+                        <a:noAutofit/>
+                      </wps:bodyPr>
+                    </wps:wsp>
+                  </a:graphicData>
+                </a:graphic>
+              </wp:anchor>
+            </w:drawing>
+          </mc:Choice>
+          <mc:Fallback>
+            <w:pict>
+              <v:shapetype w14:anchorId="55DF6481" id="_x0000_t13" coordsize="21600,21600" o:spt="13" adj="16200,5400" path="m@0,l@0@1,0@1,0@2@0@2@0,21600,21600,10800xe">
+                <v:stroke joinstyle="miter"/>
+                <v:formulas>
+                  <v:f eqn="val #0"/>
+                  <v:f eqn="val #1"/>
+                  <v:f eqn="sum height 0 #1"/>
+                  <v:f eqn="sum 10800 0 #1"/>
+                  <v:f eqn="sum width 0 #0"/>
+                  <v:f eqn="prod @4 @3 10800"/>
+                  <v:f eqn="sum width 0 @5"/>
+                </v:formulas>
+                <v:path o:connecttype="custom" o:connectlocs="@0,0;0,10800;@0,21600;21600,10800" o:connectangles="270,180,90,0" textboxrect="0,@1,@6,@2"/>
+                <v:handles>
+                  <v:h position="#0,#1" xrange="0,21600" yrange="0,10800"/>
+                </v:handles>
+              </v:shapetype>
+              <v:shape id="Right Arrow 12" o:spid="_x0000_s1026" type="#_x0000_t13" style="position:absolute;margin-left:171.05pt;margin-top:94.75pt;width:83.2pt;height:26.2pt;rotation:-1740748fd;z-index:251680768;visibility:visible;mso-wrap-style:square;mso-wrap-distance-left:9pt;mso-wrap-distance-top:0;mso-wrap-distance-right:9pt;mso-wrap-distance-bottom:0;mso-position-horizontal:absolute;mso-position-horizontal-relative:text;mso-position-vertical:absolute;mso-position-vertical-relative:text;v-text-anchor:middle" o:gfxdata="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" adj="18202" fillcolor="red" strokecolor="#c00000" strokeweight="3pt"/>
+            </w:pict>
+          </mc:Fallback>
+        </mc:AlternateContent>
+      </w:r>
+      <w:r>
+        <w:rPr>
+          <w:noProof/>
+          <w:lang w:eastAsia="en-IE"/>
+        </w:rPr>
+        <mc:AlternateContent>
+          <mc:Choice Requires="wps">
+            <w:drawing>
+              <wp:anchor distT="0" distB="0" distL="114300" distR="114300" simplePos="0" relativeHeight="251679744" behindDoc="0" locked="0" layoutInCell="1" allowOverlap="1">
+                <wp:simplePos x="0" y="0"/>
+                <wp:positionH relativeFrom="column">
+                  <wp:posOffset>1662545</wp:posOffset>
+                </wp:positionH>
+                <wp:positionV relativeFrom="paragraph">
+                  <wp:posOffset>1771312</wp:posOffset>
+                </wp:positionV>
+                <wp:extent cx="475013" cy="184067"/>
+                <wp:effectExtent l="38100" t="38100" r="39370" b="45085"/>
+                <wp:wrapNone/>
+                <wp:docPr id="11" name="Rectangle 11"/>
+                <wp:cNvGraphicFramePr/>
+                <a:graphic xmlns:a="http://schemas.openxmlformats.org/drawingml/2006/main">
+                  <a:graphicData uri="http://schemas.microsoft.com/office/word/2010/wordprocessingShape">
+                    <wps:wsp>
+                      <wps:cNvSpPr/>
+                      <wps:spPr>
+                        <a:xfrm>
+                          <a:off x="0" y="0"/>
+                          <a:ext cx="475013" cy="184067"/>
+                        </a:xfrm>
+                        <a:prstGeom prst="rect">
+                          <a:avLst/>
+                        </a:prstGeom>
+                        <a:noFill/>
+                        <a:ln w="76200">
+                          <a:solidFill>
+                            <a:srgbClr val="FF0000"/>
+                          </a:solidFill>
+                        </a:ln>
+                      </wps:spPr>
+                      <wps:style>
+                        <a:lnRef idx="2">
+                          <a:schemeClr val="accent1">
+                            <a:shade val="50000"/>
+                          </a:schemeClr>
+                        </a:lnRef>
+                        <a:fillRef idx="1">
+                          <a:schemeClr val="accent1"/>
+                        </a:fillRef>
+                        <a:effectRef idx="0">
+                          <a:schemeClr val="accent1"/>
+                        </a:effectRef>
+                        <a:fontRef idx="minor">
+                          <a:schemeClr val="lt1"/>
+                        </a:fontRef>
+                      </wps:style>
+                      <wps:bodyPr rot="0" spcFirstLastPara="0" vertOverflow="overflow" horzOverflow="overflow" vert="horz" wrap="square" lIns="91440" tIns="45720" rIns="91440" bIns="45720" numCol="1" spcCol="0" rtlCol="0" fromWordArt="0" anchor="ctr" anchorCtr="0" forceAA="0" compatLnSpc="1">
+                        <a:prstTxWarp prst="textNoShape">
+                          <a:avLst/>
+                        </a:prstTxWarp>
+                        <a:noAutofit/>
+                      </wps:bodyPr>
+                    </wps:wsp>
+                  </a:graphicData>
+                </a:graphic>
+              </wp:anchor>
+            </w:drawing>
+          </mc:Choice>
+          <mc:Fallback>
+            <w:pict>
+              <v:rect w14:anchorId="7B124F89" id="Rectangle 11" o:spid="_x0000_s1026" style="position:absolute;margin-left:130.9pt;margin-top:139.45pt;width:37.4pt;height:14.5pt;z-index:251679744;visibility:visible;mso-wrap-style:square;mso-wrap-distance-left:9pt;mso-wrap-distance-top:0;mso-wrap-distance-right:9pt;mso-wrap-distance-bottom:0;mso-position-horizontal:absolute;mso-position-horizontal-relative:text;mso-position-vertical:absolute;mso-position-vertical-relative:text;v-text-anchor:middle" o:gfxdata="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" filled="f" strokecolor="red" strokeweight="6pt"/>
+            </w:pict>
+          </mc:Fallback>
+        </mc:AlternateContent>
+      </w:r>
+      <w:r>
+        <w:rPr>
+          <w:noProof/>
+          <w:lang w:eastAsia="en-IE"/>
+        </w:rPr>
+        <w:drawing>
+          <wp:inline distT="0" distB="0" distL="0" distR="0" wp14:anchorId="27DD62DF" wp14:editId="4509C5E5">
+            <wp:extent cx="2707574" cy="2030830"/>
+            <wp:effectExtent l="0" t="0" r="0" b="7620"/>
+            <wp:docPr id="8" name="Picture 8"/>
+            <wp:cNvGraphicFramePr>
+              <a:graphicFrameLocks xmlns:a="http://schemas.openxmlformats.org/drawingml/2006/main" noChangeAspect="1"/>
+            </wp:cNvGraphicFramePr>
+            <a:graphic xmlns:a="http://schemas.openxmlformats.org/drawingml/2006/main">
+              <a:graphicData uri="http://schemas.openxmlformats.org/drawingml/2006/picture">
+                <pic:pic xmlns:pic="http://schemas.openxmlformats.org/drawingml/2006/picture">
+                  <pic:nvPicPr>
+                    <pic:cNvPr id="1" name=""/>
+                    <pic:cNvPicPr/>
+                  </pic:nvPicPr>
+                  <pic:blipFill>
+                    <a:blip r:embed="rId20"/>
+                    <a:stretch>
+                      <a:fillRect/>
+                    </a:stretch>
+                  </pic:blipFill>
+                  <pic:spPr>
+                    <a:xfrm>
+                      <a:off x="0" y="0"/>
+                      <a:ext cx="2719369" cy="2039677"/>
+                    </a:xfrm>
+                    <a:prstGeom prst="rect">
+                      <a:avLst/>
+                    </a:prstGeom>
+                  </pic:spPr>
+                </pic:pic>
+              </a:graphicData>
+            </a:graphic>
+          </wp:inline>
+        </w:drawing>
+      </w:r>
+      <w:r>
+        <w:t xml:space="preserve"> </w:t>
+      </w:r>
+      <w:r>
+        <w:t xml:space="preserve">         </w:t>
+      </w:r>
+      <w:r>
+        <w:rPr>
+          <w:noProof/>
+          <w:lang w:eastAsia="en-IE"/>
+        </w:rPr>
+        <w:drawing>
+          <wp:inline distT="0" distB="0" distL="0" distR="0" wp14:anchorId="2E19B727" wp14:editId="3EE4662B">
+            <wp:extent cx="2683823" cy="2013016"/>
+            <wp:effectExtent l="0" t="0" r="2540" b="6350"/>
+            <wp:docPr id="10" name="Picture 10"/>
+            <wp:cNvGraphicFramePr>
+              <a:graphicFrameLocks xmlns:a="http://schemas.openxmlformats.org/drawingml/2006/main" noChangeAspect="1"/>
+            </wp:cNvGraphicFramePr>
+            <a:graphic xmlns:a="http://schemas.openxmlformats.org/drawingml/2006/main">
+              <a:graphicData uri="http://schemas.openxmlformats.org/drawingml/2006/picture">
+                <pic:pic xmlns:pic="http://schemas.openxmlformats.org/drawingml/2006/picture">
+                  <pic:nvPicPr>
+                    <pic:cNvPr id="1" name=""/>
+                    <pic:cNvPicPr/>
+                  </pic:nvPicPr>
+                  <pic:blipFill>
+                    <a:blip r:embed="rId21"/>
+                    <a:stretch>
+                      <a:fillRect/>
+                    </a:stretch>
+                  </pic:blipFill>
+                  <pic:spPr>
+                    <a:xfrm>
+                      <a:off x="0" y="0"/>
+                      <a:ext cx="2695033" cy="2021424"/>
+                    </a:xfrm>
+                    <a:prstGeom prst="rect">
+                      <a:avLst/>
+                    </a:prstGeom>
+                  </pic:spPr>
+                </pic:pic>
+              </a:graphicData>
+            </a:graphic>
+          </wp:inline>
+        </w:drawing>
       </w:r>
     </w:p>
     <w:p/>
@@ -1580,10 +2007,6 @@
     <w:p/>
     <w:p/>
     <w:p/>
-    <w:p>
-      <w:bookmarkStart w:id="0" w:name="_GoBack"/>
-      <w:bookmarkEnd w:id="0"/>
-    </w:p>
     <w:p/>
     <w:p/>
     <w:p/>
@@ -1679,8 +2102,14 @@
           <w:numId w:val="1"/>
         </w:numPr>
         <w:spacing w:after="0"/>
-      </w:pPr>
-      <w:r>
+        <w:rPr>
+          <w:strike/>
+        </w:rPr>
+      </w:pPr>
+      <w:r>
+        <w:rPr>
+          <w:strike/>
+        </w:rPr>
         <w:t>Prototype of User Interface – Main page, Add Member From, Report on Overdue Games</w:t>
       </w:r>
     </w:p>
@@ -1692,8 +2121,14 @@
           <w:numId w:val="1"/>
         </w:numPr>
         <w:spacing w:after="0"/>
-      </w:pPr>
-      <w:r>
+        <w:rPr>
+          <w:strike/>
+        </w:rPr>
+      </w:pPr>
+      <w:r>
+        <w:rPr>
+          <w:strike/>
+        </w:rPr>
         <w:t>1 per group member</w:t>
       </w:r>
     </w:p>
@@ -1705,8 +2140,14 @@
           <w:numId w:val="1"/>
         </w:numPr>
         <w:spacing w:after="0"/>
-      </w:pPr>
-      <w:r>
+        <w:rPr>
+          <w:strike/>
+        </w:rPr>
+      </w:pPr>
+      <w:r>
+        <w:rPr>
+          <w:strike/>
+        </w:rPr>
         <w:t>This can be done in Word / Power Point / Visual Studio. Put a screen grab into a word document</w:t>
       </w:r>
     </w:p>
@@ -1744,9 +2185,18 @@
           <w:numId w:val="1"/>
         </w:numPr>
         <w:spacing w:after="0"/>
-      </w:pPr>
-      <w:r>
-        <w:t>Printout of Files before &amp; after each function to show correct working. Note in order to see contents of files, they must be text files not binary files</w:t>
+        <w:rPr>
+          <w:strike/>
+        </w:rPr>
+      </w:pPr>
+      <w:r>
+        <w:t xml:space="preserve">Printout of Files before &amp; after each function to show correct working. </w:t>
+      </w:r>
+      <w:r>
+        <w:rPr>
+          <w:strike/>
+        </w:rPr>
+        <w:t>Note in order to see contents of files, they must be text files not binary files</w:t>
       </w:r>
     </w:p>
     <w:p>
@@ -1774,6 +2224,8 @@
       <w:r>
         <w:t>Report on Project Management</w:t>
       </w:r>
+      <w:bookmarkStart w:id="0" w:name="_GoBack"/>
+      <w:bookmarkEnd w:id="0"/>
     </w:p>
     <w:p>
       <w:pPr>

</xml_diff>